<commit_message>
Fixed #279 Table in template construct is not supported.
</commit_message>
<xml_diff>
--- a/tests/org.obeonetwork.m2doc.tests/resources/repetition/withTableWithHeaderInTable/withTableWithHeaderInTable-expected-generation.docx
+++ b/tests/org.obeonetwork.m2doc.tests/resources/repetition/withTableWithHeaderInTable/withTableWithHeaderInTable-expected-generation.docx
@@ -112,17 +112,6 @@
               <w:tblW w:type="auto" w:w="0"/>
               <w:tblLook w:firstColumn="1" w:firstRow="1" w:lastColumn="0" w:lastRow="0" w:noHBand="0" w:noVBand="1" w:val="04A0"/>
             </w:tblPr>
-            <w:tblPr>
-              <w:tblW w:w="0" w:type="auto"/>
-              <w:tblBorders>
-                <w:top w:val="single"/>
-                <w:left w:val="single"/>
-                <w:bottom w:val="single"/>
-                <w:right w:val="single"/>
-                <w:insideH w:val="single"/>
-                <w:insideV w:val="single"/>
-              </w:tblBorders>
-            </w:tblPr>
             <w:tblGrid>
               <w:gridCol w:w="1398"/>
               <w:gridCol w:w="1447"/>
@@ -214,17 +203,6 @@
               <w:tblW w:type="auto" w:w="0"/>
               <w:tblLook w:firstColumn="1" w:firstRow="1" w:lastColumn="0" w:lastRow="0" w:noHBand="0" w:noVBand="1" w:val="04A0"/>
             </w:tblPr>
-            <w:tblPr>
-              <w:tblW w:w="0" w:type="auto"/>
-              <w:tblBorders>
-                <w:top w:val="single"/>
-                <w:left w:val="single"/>
-                <w:bottom w:val="single"/>
-                <w:right w:val="single"/>
-                <w:insideH w:val="single"/>
-                <w:insideV w:val="single"/>
-              </w:tblBorders>
-            </w:tblPr>
             <w:tblGrid>
               <w:gridCol w:w="1671"/>
               <w:gridCol w:w="1174"/>
@@ -261,17 +239,6 @@
               <w:tblW w:type="auto" w:w="0"/>
               <w:tblLook w:firstColumn="1" w:firstRow="1" w:lastColumn="0" w:lastRow="0" w:noHBand="0" w:noVBand="1" w:val="04A0"/>
             </w:tblPr>
-            <w:tblPr>
-              <w:tblW w:w="0" w:type="auto"/>
-              <w:tblBorders>
-                <w:top w:val="single"/>
-                <w:left w:val="single"/>
-                <w:bottom w:val="single"/>
-                <w:right w:val="single"/>
-                <w:insideH w:val="single"/>
-                <w:insideV w:val="single"/>
-              </w:tblBorders>
-            </w:tblPr>
             <w:tblGrid>
               <w:gridCol w:w="1671"/>
               <w:gridCol w:w="1174"/>
@@ -308,17 +275,6 @@
               <w:tblW w:type="auto" w:w="0"/>
               <w:tblLook w:firstColumn="1" w:firstRow="1" w:lastColumn="0" w:lastRow="0" w:noHBand="0" w:noVBand="1" w:val="04A0"/>
             </w:tblPr>
-            <w:tblPr>
-              <w:tblW w:w="0" w:type="auto"/>
-              <w:tblBorders>
-                <w:top w:val="single"/>
-                <w:left w:val="single"/>
-                <w:bottom w:val="single"/>
-                <w:right w:val="single"/>
-                <w:insideH w:val="single"/>
-                <w:insideV w:val="single"/>
-              </w:tblBorders>
-            </w:tblPr>
             <w:tblGrid>
               <w:gridCol w:w="1671"/>
               <w:gridCol w:w="1174"/>
@@ -355,17 +311,6 @@
               <w:tblW w:type="auto" w:w="0"/>
               <w:tblLook w:firstColumn="1" w:firstRow="1" w:lastColumn="0" w:lastRow="0" w:noHBand="0" w:noVBand="1" w:val="04A0"/>
             </w:tblPr>
-            <w:tblPr>
-              <w:tblW w:w="0" w:type="auto"/>
-              <w:tblBorders>
-                <w:top w:val="single"/>
-                <w:left w:val="single"/>
-                <w:bottom w:val="single"/>
-                <w:right w:val="single"/>
-                <w:insideH w:val="single"/>
-                <w:insideV w:val="single"/>
-              </w:tblBorders>
-            </w:tblPr>
             <w:tblGrid>
               <w:gridCol w:w="1671"/>
               <w:gridCol w:w="1174"/>
@@ -402,17 +347,6 @@
               <w:tblW w:type="auto" w:w="0"/>
               <w:tblLook w:firstColumn="1" w:firstRow="1" w:lastColumn="0" w:lastRow="0" w:noHBand="0" w:noVBand="1" w:val="04A0"/>
             </w:tblPr>
-            <w:tblPr>
-              <w:tblW w:w="0" w:type="auto"/>
-              <w:tblBorders>
-                <w:top w:val="single"/>
-                <w:left w:val="single"/>
-                <w:bottom w:val="single"/>
-                <w:right w:val="single"/>
-                <w:insideH w:val="single"/>
-                <w:insideV w:val="single"/>
-              </w:tblBorders>
-            </w:tblPr>
             <w:tblGrid>
               <w:gridCol w:w="1671"/>
               <w:gridCol w:w="1174"/>
@@ -449,17 +383,6 @@
               <w:tblW w:type="auto" w:w="0"/>
               <w:tblLook w:firstColumn="1" w:firstRow="1" w:lastColumn="0" w:lastRow="0" w:noHBand="0" w:noVBand="1" w:val="04A0"/>
             </w:tblPr>
-            <w:tblPr>
-              <w:tblW w:w="0" w:type="auto"/>
-              <w:tblBorders>
-                <w:top w:val="single"/>
-                <w:left w:val="single"/>
-                <w:bottom w:val="single"/>
-                <w:right w:val="single"/>
-                <w:insideH w:val="single"/>
-                <w:insideV w:val="single"/>
-              </w:tblBorders>
-            </w:tblPr>
             <w:tblGrid>
               <w:gridCol w:w="1671"/>
               <w:gridCol w:w="1174"/>
@@ -496,17 +419,6 @@
               <w:tblW w:type="auto" w:w="0"/>
               <w:tblLook w:firstColumn="1" w:firstRow="1" w:lastColumn="0" w:lastRow="0" w:noHBand="0" w:noVBand="1" w:val="04A0"/>
             </w:tblPr>
-            <w:tblPr>
-              <w:tblW w:w="0" w:type="auto"/>
-              <w:tblBorders>
-                <w:top w:val="single"/>
-                <w:left w:val="single"/>
-                <w:bottom w:val="single"/>
-                <w:right w:val="single"/>
-                <w:insideH w:val="single"/>
-                <w:insideV w:val="single"/>
-              </w:tblBorders>
-            </w:tblPr>
             <w:tblGrid>
               <w:gridCol w:w="1671"/>
               <w:gridCol w:w="1174"/>
@@ -543,17 +455,6 @@
               <w:tblW w:type="auto" w:w="0"/>
               <w:tblLook w:firstColumn="1" w:firstRow="1" w:lastColumn="0" w:lastRow="0" w:noHBand="0" w:noVBand="1" w:val="04A0"/>
             </w:tblPr>
-            <w:tblPr>
-              <w:tblW w:w="0" w:type="auto"/>
-              <w:tblBorders>
-                <w:top w:val="single"/>
-                <w:left w:val="single"/>
-                <w:bottom w:val="single"/>
-                <w:right w:val="single"/>
-                <w:insideH w:val="single"/>
-                <w:insideV w:val="single"/>
-              </w:tblBorders>
-            </w:tblPr>
             <w:tblGrid>
               <w:gridCol w:w="1671"/>
               <w:gridCol w:w="1174"/>
@@ -590,17 +491,6 @@
               <w:tblW w:type="auto" w:w="0"/>
               <w:tblLook w:firstColumn="1" w:firstRow="1" w:lastColumn="0" w:lastRow="0" w:noHBand="0" w:noVBand="1" w:val="04A0"/>
             </w:tblPr>
-            <w:tblPr>
-              <w:tblW w:w="0" w:type="auto"/>
-              <w:tblBorders>
-                <w:top w:val="single"/>
-                <w:left w:val="single"/>
-                <w:bottom w:val="single"/>
-                <w:right w:val="single"/>
-                <w:insideH w:val="single"/>
-                <w:insideV w:val="single"/>
-              </w:tblBorders>
-            </w:tblPr>
             <w:tblGrid>
               <w:gridCol w:w="1671"/>
               <w:gridCol w:w="1174"/>
@@ -637,17 +527,6 @@
               <w:tblW w:type="auto" w:w="0"/>
               <w:tblLook w:firstColumn="1" w:firstRow="1" w:lastColumn="0" w:lastRow="0" w:noHBand="0" w:noVBand="1" w:val="04A0"/>
             </w:tblPr>
-            <w:tblPr>
-              <w:tblW w:w="0" w:type="auto"/>
-              <w:tblBorders>
-                <w:top w:val="single"/>
-                <w:left w:val="single"/>
-                <w:bottom w:val="single"/>
-                <w:right w:val="single"/>
-                <w:insideH w:val="single"/>
-                <w:insideV w:val="single"/>
-              </w:tblBorders>
-            </w:tblPr>
             <w:tblGrid>
               <w:gridCol w:w="1671"/>
               <w:gridCol w:w="1174"/>
@@ -684,17 +563,6 @@
               <w:tblW w:type="auto" w:w="0"/>
               <w:tblLook w:firstColumn="1" w:firstRow="1" w:lastColumn="0" w:lastRow="0" w:noHBand="0" w:noVBand="1" w:val="04A0"/>
             </w:tblPr>
-            <w:tblPr>
-              <w:tblW w:w="0" w:type="auto"/>
-              <w:tblBorders>
-                <w:top w:val="single"/>
-                <w:left w:val="single"/>
-                <w:bottom w:val="single"/>
-                <w:right w:val="single"/>
-                <w:insideH w:val="single"/>
-                <w:insideV w:val="single"/>
-              </w:tblBorders>
-            </w:tblPr>
             <w:tblGrid>
               <w:gridCol w:w="1671"/>
               <w:gridCol w:w="1174"/>
@@ -731,17 +599,6 @@
               <w:tblW w:type="auto" w:w="0"/>
               <w:tblLook w:firstColumn="1" w:firstRow="1" w:lastColumn="0" w:lastRow="0" w:noHBand="0" w:noVBand="1" w:val="04A0"/>
             </w:tblPr>
-            <w:tblPr>
-              <w:tblW w:w="0" w:type="auto"/>
-              <w:tblBorders>
-                <w:top w:val="single"/>
-                <w:left w:val="single"/>
-                <w:bottom w:val="single"/>
-                <w:right w:val="single"/>
-                <w:insideH w:val="single"/>
-                <w:insideV w:val="single"/>
-              </w:tblBorders>
-            </w:tblPr>
             <w:tblGrid>
               <w:gridCol w:w="1671"/>
               <w:gridCol w:w="1174"/>
@@ -778,17 +635,6 @@
               <w:tblW w:type="auto" w:w="0"/>
               <w:tblLook w:firstColumn="1" w:firstRow="1" w:lastColumn="0" w:lastRow="0" w:noHBand="0" w:noVBand="1" w:val="04A0"/>
             </w:tblPr>
-            <w:tblPr>
-              <w:tblW w:w="0" w:type="auto"/>
-              <w:tblBorders>
-                <w:top w:val="single"/>
-                <w:left w:val="single"/>
-                <w:bottom w:val="single"/>
-                <w:right w:val="single"/>
-                <w:insideH w:val="single"/>
-                <w:insideV w:val="single"/>
-              </w:tblBorders>
-            </w:tblPr>
             <w:tblGrid>
               <w:gridCol w:w="1671"/>
               <w:gridCol w:w="1174"/>
@@ -825,17 +671,6 @@
               <w:tblW w:type="auto" w:w="0"/>
               <w:tblLook w:firstColumn="1" w:firstRow="1" w:lastColumn="0" w:lastRow="0" w:noHBand="0" w:noVBand="1" w:val="04A0"/>
             </w:tblPr>
-            <w:tblPr>
-              <w:tblW w:w="0" w:type="auto"/>
-              <w:tblBorders>
-                <w:top w:val="single"/>
-                <w:left w:val="single"/>
-                <w:bottom w:val="single"/>
-                <w:right w:val="single"/>
-                <w:insideH w:val="single"/>
-                <w:insideV w:val="single"/>
-              </w:tblBorders>
-            </w:tblPr>
             <w:tblGrid>
               <w:gridCol w:w="1671"/>
               <w:gridCol w:w="1174"/>
@@ -872,17 +707,6 @@
               <w:tblW w:type="auto" w:w="0"/>
               <w:tblLook w:firstColumn="1" w:firstRow="1" w:lastColumn="0" w:lastRow="0" w:noHBand="0" w:noVBand="1" w:val="04A0"/>
             </w:tblPr>
-            <w:tblPr>
-              <w:tblW w:w="0" w:type="auto"/>
-              <w:tblBorders>
-                <w:top w:val="single"/>
-                <w:left w:val="single"/>
-                <w:bottom w:val="single"/>
-                <w:right w:val="single"/>
-                <w:insideH w:val="single"/>
-                <w:insideV w:val="single"/>
-              </w:tblBorders>
-            </w:tblPr>
             <w:tblGrid>
               <w:gridCol w:w="1671"/>
               <w:gridCol w:w="1174"/>
@@ -919,17 +743,6 @@
               <w:tblW w:type="auto" w:w="0"/>
               <w:tblLook w:firstColumn="1" w:firstRow="1" w:lastColumn="0" w:lastRow="0" w:noHBand="0" w:noVBand="1" w:val="04A0"/>
             </w:tblPr>
-            <w:tblPr>
-              <w:tblW w:w="0" w:type="auto"/>
-              <w:tblBorders>
-                <w:top w:val="single"/>
-                <w:left w:val="single"/>
-                <w:bottom w:val="single"/>
-                <w:right w:val="single"/>
-                <w:insideH w:val="single"/>
-                <w:insideV w:val="single"/>
-              </w:tblBorders>
-            </w:tblPr>
             <w:tblGrid>
               <w:gridCol w:w="1671"/>
               <w:gridCol w:w="1174"/>
@@ -966,17 +779,6 @@
               <w:tblW w:type="auto" w:w="0"/>
               <w:tblLook w:firstColumn="1" w:firstRow="1" w:lastColumn="0" w:lastRow="0" w:noHBand="0" w:noVBand="1" w:val="04A0"/>
             </w:tblPr>
-            <w:tblPr>
-              <w:tblW w:w="0" w:type="auto"/>
-              <w:tblBorders>
-                <w:top w:val="single"/>
-                <w:left w:val="single"/>
-                <w:bottom w:val="single"/>
-                <w:right w:val="single"/>
-                <w:insideH w:val="single"/>
-                <w:insideV w:val="single"/>
-              </w:tblBorders>
-            </w:tblPr>
             <w:tblGrid>
               <w:gridCol w:w="1671"/>
               <w:gridCol w:w="1174"/>
@@ -1013,17 +815,6 @@
               <w:tblW w:type="auto" w:w="0"/>
               <w:tblLook w:firstColumn="1" w:firstRow="1" w:lastColumn="0" w:lastRow="0" w:noHBand="0" w:noVBand="1" w:val="04A0"/>
             </w:tblPr>
-            <w:tblPr>
-              <w:tblW w:w="0" w:type="auto"/>
-              <w:tblBorders>
-                <w:top w:val="single"/>
-                <w:left w:val="single"/>
-                <w:bottom w:val="single"/>
-                <w:right w:val="single"/>
-                <w:insideH w:val="single"/>
-                <w:insideV w:val="single"/>
-              </w:tblBorders>
-            </w:tblPr>
             <w:tblGrid>
               <w:gridCol w:w="1671"/>
               <w:gridCol w:w="1174"/>
@@ -1060,17 +851,6 @@
               <w:tblW w:type="auto" w:w="0"/>
               <w:tblLook w:firstColumn="1" w:firstRow="1" w:lastColumn="0" w:lastRow="0" w:noHBand="0" w:noVBand="1" w:val="04A0"/>
             </w:tblPr>
-            <w:tblPr>
-              <w:tblW w:w="0" w:type="auto"/>
-              <w:tblBorders>
-                <w:top w:val="single"/>
-                <w:left w:val="single"/>
-                <w:bottom w:val="single"/>
-                <w:right w:val="single"/>
-                <w:insideH w:val="single"/>
-                <w:insideV w:val="single"/>
-              </w:tblBorders>
-            </w:tblPr>
             <w:tblGrid>
               <w:gridCol w:w="1671"/>
               <w:gridCol w:w="1174"/>
@@ -1107,17 +887,6 @@
               <w:tblW w:type="auto" w:w="0"/>
               <w:tblLook w:firstColumn="1" w:firstRow="1" w:lastColumn="0" w:lastRow="0" w:noHBand="0" w:noVBand="1" w:val="04A0"/>
             </w:tblPr>
-            <w:tblPr>
-              <w:tblW w:w="0" w:type="auto"/>
-              <w:tblBorders>
-                <w:top w:val="single"/>
-                <w:left w:val="single"/>
-                <w:bottom w:val="single"/>
-                <w:right w:val="single"/>
-                <w:insideH w:val="single"/>
-                <w:insideV w:val="single"/>
-              </w:tblBorders>
-            </w:tblPr>
             <w:tblGrid>
               <w:gridCol w:w="1671"/>
               <w:gridCol w:w="1174"/>
@@ -1154,17 +923,6 @@
               <w:tblW w:type="auto" w:w="0"/>
               <w:tblLook w:firstColumn="1" w:firstRow="1" w:lastColumn="0" w:lastRow="0" w:noHBand="0" w:noVBand="1" w:val="04A0"/>
             </w:tblPr>
-            <w:tblPr>
-              <w:tblW w:w="0" w:type="auto"/>
-              <w:tblBorders>
-                <w:top w:val="single"/>
-                <w:left w:val="single"/>
-                <w:bottom w:val="single"/>
-                <w:right w:val="single"/>
-                <w:insideH w:val="single"/>
-                <w:insideV w:val="single"/>
-              </w:tblBorders>
-            </w:tblPr>
             <w:tblGrid>
               <w:gridCol w:w="1671"/>
               <w:gridCol w:w="1174"/>
@@ -1201,17 +959,6 @@
               <w:tblW w:type="auto" w:w="0"/>
               <w:tblLook w:firstColumn="1" w:firstRow="1" w:lastColumn="0" w:lastRow="0" w:noHBand="0" w:noVBand="1" w:val="04A0"/>
             </w:tblPr>
-            <w:tblPr>
-              <w:tblW w:w="0" w:type="auto"/>
-              <w:tblBorders>
-                <w:top w:val="single"/>
-                <w:left w:val="single"/>
-                <w:bottom w:val="single"/>
-                <w:right w:val="single"/>
-                <w:insideH w:val="single"/>
-                <w:insideV w:val="single"/>
-              </w:tblBorders>
-            </w:tblPr>
             <w:tblGrid>
               <w:gridCol w:w="1671"/>
               <w:gridCol w:w="1174"/>
@@ -1247,17 +994,6 @@
               <w:tblStyle w:val="Grilledutableau"/>
               <w:tblW w:type="auto" w:w="0"/>
               <w:tblLook w:firstColumn="1" w:firstRow="1" w:lastColumn="0" w:lastRow="0" w:noHBand="0" w:noVBand="1" w:val="04A0"/>
-            </w:tblPr>
-            <w:tblPr>
-              <w:tblW w:w="0" w:type="auto"/>
-              <w:tblBorders>
-                <w:top w:val="single"/>
-                <w:left w:val="single"/>
-                <w:bottom w:val="single"/>
-                <w:right w:val="single"/>
-                <w:insideH w:val="single"/>
-                <w:insideV w:val="single"/>
-              </w:tblBorders>
             </w:tblPr>
             <w:tblGrid>
               <w:gridCol w:w="1671"/>

</xml_diff>